<commit_message>
Updated Assignment 2 Document with Cross Join Example
</commit_message>
<xml_diff>
--- a/Documents/SQL-Assignment-2-Cohort-2.docx
+++ b/Documents/SQL-Assignment-2-Cohort-2.docx
@@ -1681,6 +1681,9 @@
     </w:p>
     <w:p>
       <w:r>
+        <w:rPr>
+          <w:noProof/>
+        </w:rPr>
         <w:drawing>
           <wp:inline distT="0" distB="0" distL="0" distR="0" wp14:anchorId="556A9FA9" wp14:editId="0B268632">
             <wp:extent cx="5113463" cy="3894157"/>
@@ -2365,6 +2368,7 @@
       <w:r>
         <w:rPr>
           <w:rFonts w:ascii="Consolas" w:hAnsi="Consolas" w:cs="Consolas"/>
+          <w:noProof/>
           <w:color w:val="000000"/>
           <w:sz w:val="19"/>
           <w:szCs w:val="19"/>
@@ -2428,6 +2432,7 @@
       <w:r>
         <w:rPr>
           <w:rFonts w:ascii="Consolas" w:hAnsi="Consolas" w:cs="Consolas"/>
+          <w:noProof/>
           <w:color w:val="000000"/>
           <w:sz w:val="19"/>
           <w:szCs w:val="19"/>
@@ -3039,6 +3044,9 @@
     <w:p/>
     <w:p>
       <w:r>
+        <w:rPr>
+          <w:noProof/>
+        </w:rPr>
         <w:drawing>
           <wp:inline distT="0" distB="0" distL="0" distR="0" wp14:anchorId="1F746B0F" wp14:editId="23C8AD90">
             <wp:extent cx="4141829" cy="2248095"/>
@@ -3089,21 +3097,7 @@
           <w:color w:val="FF0000"/>
           <w:highlight w:val="yellow"/>
         </w:rPr>
-        <w:t xml:space="preserve"> it will return only the </w:t>
-      </w:r>
-      <w:r>
-        <w:rPr>
-          <w:color w:val="FF0000"/>
-          <w:highlight w:val="yellow"/>
-        </w:rPr>
-        <w:t xml:space="preserve">matching </w:t>
-      </w:r>
-      <w:r>
-        <w:rPr>
-          <w:color w:val="FF0000"/>
-          <w:highlight w:val="yellow"/>
-        </w:rPr>
-        <w:t xml:space="preserve">rows in both Person and </w:t>
+        <w:t xml:space="preserve"> it will return only the matching rows in both Person and </w:t>
       </w:r>
       <w:proofErr w:type="spellStart"/>
       <w:r>
@@ -3699,6 +3693,7 @@
       </w:pPr>
       <w:r>
         <w:rPr>
+          <w:noProof/>
           <w:color w:val="FF0000"/>
         </w:rPr>
         <w:drawing>
@@ -4344,6 +4339,7 @@
       </w:pPr>
       <w:r>
         <w:rPr>
+          <w:noProof/>
           <w:color w:val="FF0000"/>
         </w:rPr>
         <w:drawing>
@@ -5004,6 +5000,7 @@
       </w:pPr>
       <w:r>
         <w:rPr>
+          <w:noProof/>
           <w:color w:val="FF0000"/>
         </w:rPr>
         <w:drawing>
@@ -5129,20 +5126,108 @@
     <w:p>
       <w:pPr>
         <w:rPr>
-          <w:rFonts w:ascii="Consolas" w:hAnsi="Consolas" w:cs="Consolas"/>
-          <w:color w:val="000000"/>
-          <w:sz w:val="19"/>
-          <w:szCs w:val="19"/>
-        </w:rPr>
-      </w:pPr>
-      <w:r>
-        <w:rPr>
-          <w:rFonts w:ascii="Consolas" w:hAnsi="Consolas" w:cs="Consolas"/>
-          <w:color w:val="000000"/>
-          <w:sz w:val="19"/>
-          <w:szCs w:val="19"/>
-        </w:rPr>
-        <w:t>Syntax for Cross Joins:</w:t>
+          <w:rFonts w:cstheme="minorHAnsi"/>
+          <w:color w:val="FF0000"/>
+        </w:rPr>
+      </w:pPr>
+      <w:r>
+        <w:rPr>
+          <w:rFonts w:cstheme="minorHAnsi"/>
+        </w:rPr>
+        <w:t xml:space="preserve">CREATE TABLE Clothes </w:t>
+      </w:r>
+      <w:proofErr w:type="gramStart"/>
+      <w:r>
+        <w:rPr>
+          <w:rFonts w:cstheme="minorHAnsi"/>
+        </w:rPr>
+        <w:t xml:space="preserve">( </w:t>
+      </w:r>
+      <w:proofErr w:type="spellStart"/>
+      <w:r>
+        <w:rPr>
+          <w:rFonts w:cstheme="minorHAnsi"/>
+        </w:rPr>
+        <w:t>clothID</w:t>
+      </w:r>
+      <w:proofErr w:type="spellEnd"/>
+      <w:proofErr w:type="gramEnd"/>
+      <w:r>
+        <w:rPr>
+          <w:rFonts w:cstheme="minorHAnsi"/>
+        </w:rPr>
+        <w:t xml:space="preserve"> INT IDENTITY(1,1) PRIMARY KEY, </w:t>
+      </w:r>
+      <w:proofErr w:type="spellStart"/>
+      <w:r>
+        <w:rPr>
+          <w:rFonts w:cstheme="minorHAnsi"/>
+        </w:rPr>
+        <w:t>clothType</w:t>
+      </w:r>
+      <w:proofErr w:type="spellEnd"/>
+      <w:r>
+        <w:rPr>
+          <w:rFonts w:cstheme="minorHAnsi"/>
+        </w:rPr>
+        <w:t xml:space="preserve"> varchar(20) );</w:t>
+      </w:r>
+    </w:p>
+    <w:p>
+      <w:pPr>
+        <w:rPr>
+          <w:rFonts w:cstheme="minorHAnsi"/>
+          <w:color w:val="FF0000"/>
+        </w:rPr>
+      </w:pPr>
+      <w:r>
+        <w:rPr>
+          <w:rFonts w:cstheme="minorHAnsi"/>
+        </w:rPr>
+        <w:t xml:space="preserve">CREATE TABLE Size </w:t>
+      </w:r>
+      <w:proofErr w:type="gramStart"/>
+      <w:r>
+        <w:rPr>
+          <w:rFonts w:cstheme="minorHAnsi"/>
+        </w:rPr>
+        <w:t xml:space="preserve">( </w:t>
+      </w:r>
+      <w:proofErr w:type="spellStart"/>
+      <w:r>
+        <w:rPr>
+          <w:rFonts w:cstheme="minorHAnsi"/>
+        </w:rPr>
+        <w:t>sizeID</w:t>
+      </w:r>
+      <w:proofErr w:type="spellEnd"/>
+      <w:proofErr w:type="gramEnd"/>
+      <w:r>
+        <w:rPr>
+          <w:rFonts w:cstheme="minorHAnsi"/>
+        </w:rPr>
+        <w:t xml:space="preserve"> INT IDENTITY(1,1) PRIMARY KEY, </w:t>
+      </w:r>
+      <w:proofErr w:type="spellStart"/>
+      <w:r>
+        <w:rPr>
+          <w:rFonts w:cstheme="minorHAnsi"/>
+        </w:rPr>
+        <w:t>sizeType</w:t>
+      </w:r>
+      <w:proofErr w:type="spellEnd"/>
+      <w:r>
+        <w:rPr>
+          <w:rFonts w:cstheme="minorHAnsi"/>
+        </w:rPr>
+        <w:t xml:space="preserve"> char(2) );</w:t>
+      </w:r>
+      <w:r>
+        <w:rPr>
+          <w:rFonts w:cstheme="minorHAnsi"/>
+          <w:color w:val="FF0000"/>
+        </w:rPr>
+        <w:br/>
       </w:r>
     </w:p>
     <w:p>
@@ -5152,49 +5237,118 @@
         <w:adjustRightInd w:val="0"/>
         <w:spacing w:after="0" w:line="240" w:lineRule="auto"/>
         <w:rPr>
-          <w:rFonts w:ascii="Consolas" w:hAnsi="Consolas" w:cs="Consolas"/>
-          <w:color w:val="000000"/>
-          <w:sz w:val="19"/>
-          <w:szCs w:val="19"/>
-        </w:rPr>
-      </w:pPr>
-      <w:r>
-        <w:rPr>
-          <w:rFonts w:ascii="Consolas" w:hAnsi="Consolas" w:cs="Consolas"/>
+          <w:rFonts w:cstheme="minorHAnsi"/>
+          <w:color w:val="000000"/>
+        </w:rPr>
+      </w:pPr>
+      <w:r>
+        <w:rPr>
+          <w:rFonts w:cstheme="minorHAnsi"/>
           <w:color w:val="0000FF"/>
-          <w:sz w:val="19"/>
-          <w:szCs w:val="19"/>
-        </w:rPr>
-        <w:t>SELECT</w:t>
-      </w:r>
-      <w:r>
-        <w:rPr>
-          <w:rFonts w:ascii="Consolas" w:hAnsi="Consolas" w:cs="Consolas"/>
-          <w:color w:val="000000"/>
-          <w:sz w:val="19"/>
-          <w:szCs w:val="19"/>
+        </w:rPr>
+        <w:t>INSERT</w:t>
+      </w:r>
+      <w:r>
+        <w:rPr>
+          <w:rFonts w:cstheme="minorHAnsi"/>
+          <w:color w:val="000000"/>
+        </w:rPr>
+        <w:t xml:space="preserve"> </w:t>
+      </w:r>
+      <w:r>
+        <w:rPr>
+          <w:rFonts w:cstheme="minorHAnsi"/>
+          <w:color w:val="0000FF"/>
+        </w:rPr>
+        <w:t>INTO</w:t>
+      </w:r>
+      <w:r>
+        <w:rPr>
+          <w:rFonts w:cstheme="minorHAnsi"/>
+          <w:color w:val="000000"/>
+        </w:rPr>
+        <w:t xml:space="preserve"> </w:t>
+      </w:r>
+      <w:proofErr w:type="gramStart"/>
+      <w:r>
+        <w:rPr>
+          <w:rFonts w:cstheme="minorHAnsi"/>
+          <w:color w:val="000000"/>
+        </w:rPr>
+        <w:t>Clothes</w:t>
+      </w:r>
+      <w:r>
+        <w:rPr>
+          <w:rFonts w:cstheme="minorHAnsi"/>
+          <w:color w:val="808080"/>
+        </w:rPr>
+        <w:t>(</w:t>
+      </w:r>
+      <w:r>
+        <w:rPr>
+          <w:rFonts w:cstheme="minorHAnsi"/>
+          <w:color w:val="000000"/>
         </w:rPr>
         <w:t xml:space="preserve"> </w:t>
       </w:r>
       <w:proofErr w:type="spellStart"/>
       <w:r>
         <w:rPr>
-          <w:rFonts w:ascii="Consolas" w:hAnsi="Consolas" w:cs="Consolas"/>
-          <w:color w:val="000000"/>
-          <w:sz w:val="19"/>
-          <w:szCs w:val="19"/>
-        </w:rPr>
-        <w:t>columnList</w:t>
+          <w:rFonts w:cstheme="minorHAnsi"/>
+          <w:color w:val="000000"/>
+        </w:rPr>
+        <w:t>clothType</w:t>
       </w:r>
       <w:proofErr w:type="spellEnd"/>
-      <w:r>
-        <w:rPr>
-          <w:rFonts w:ascii="Consolas" w:hAnsi="Consolas" w:cs="Consolas"/>
-          <w:color w:val="000000"/>
-          <w:sz w:val="19"/>
-          <w:szCs w:val="19"/>
-        </w:rPr>
-        <w:t xml:space="preserve"> </w:t>
+      <w:proofErr w:type="gramEnd"/>
+      <w:r>
+        <w:rPr>
+          <w:rFonts w:cstheme="minorHAnsi"/>
+          <w:color w:val="000000"/>
+        </w:rPr>
+        <w:t xml:space="preserve"> </w:t>
+      </w:r>
+      <w:r>
+        <w:rPr>
+          <w:rFonts w:cstheme="minorHAnsi"/>
+          <w:color w:val="808080"/>
+        </w:rPr>
+        <w:t>)</w:t>
+      </w:r>
+      <w:r>
+        <w:rPr>
+          <w:rFonts w:cstheme="minorHAnsi"/>
+          <w:color w:val="000000"/>
+        </w:rPr>
+        <w:t xml:space="preserve"> </w:t>
+      </w:r>
+      <w:r>
+        <w:rPr>
+          <w:rFonts w:cstheme="minorHAnsi"/>
+          <w:color w:val="0000FF"/>
+        </w:rPr>
+        <w:t xml:space="preserve">VALUES </w:t>
+      </w:r>
+      <w:r>
+        <w:rPr>
+          <w:rFonts w:cstheme="minorHAnsi"/>
+          <w:color w:val="808080"/>
+        </w:rPr>
+        <w:t>(</w:t>
+      </w:r>
+      <w:r>
+        <w:rPr>
+          <w:rFonts w:cstheme="minorHAnsi"/>
+          <w:color w:val="FF0000"/>
+        </w:rPr>
+        <w:t>'Jeans'</w:t>
+      </w:r>
+      <w:r>
+        <w:rPr>
+          <w:rFonts w:cstheme="minorHAnsi"/>
+          <w:color w:val="808080"/>
+        </w:rPr>
+        <w:t>);</w:t>
       </w:r>
     </w:p>
     <w:p>
@@ -5204,29 +5358,118 @@
         <w:adjustRightInd w:val="0"/>
         <w:spacing w:after="0" w:line="240" w:lineRule="auto"/>
         <w:rPr>
-          <w:rFonts w:ascii="Consolas" w:hAnsi="Consolas" w:cs="Consolas"/>
-          <w:color w:val="000000"/>
-          <w:sz w:val="19"/>
-          <w:szCs w:val="19"/>
-        </w:rPr>
-      </w:pPr>
-      <w:r>
-        <w:rPr>
-          <w:rFonts w:ascii="Consolas" w:hAnsi="Consolas" w:cs="Consolas"/>
+          <w:rFonts w:cstheme="minorHAnsi"/>
+          <w:color w:val="000000"/>
+        </w:rPr>
+      </w:pPr>
+      <w:r>
+        <w:rPr>
+          <w:rFonts w:cstheme="minorHAnsi"/>
           <w:color w:val="0000FF"/>
-          <w:sz w:val="19"/>
-          <w:szCs w:val="19"/>
-        </w:rPr>
-        <w:t>FROM</w:t>
-      </w:r>
-      <w:r>
-        <w:rPr>
-          <w:rFonts w:ascii="Consolas" w:hAnsi="Consolas" w:cs="Consolas"/>
-          <w:color w:val="000000"/>
-          <w:sz w:val="19"/>
-          <w:szCs w:val="19"/>
-        </w:rPr>
-        <w:t xml:space="preserve"> table1</w:t>
+        </w:rPr>
+        <w:t>INSERT</w:t>
+      </w:r>
+      <w:r>
+        <w:rPr>
+          <w:rFonts w:cstheme="minorHAnsi"/>
+          <w:color w:val="000000"/>
+        </w:rPr>
+        <w:t xml:space="preserve"> </w:t>
+      </w:r>
+      <w:r>
+        <w:rPr>
+          <w:rFonts w:cstheme="minorHAnsi"/>
+          <w:color w:val="0000FF"/>
+        </w:rPr>
+        <w:t>INTO</w:t>
+      </w:r>
+      <w:r>
+        <w:rPr>
+          <w:rFonts w:cstheme="minorHAnsi"/>
+          <w:color w:val="000000"/>
+        </w:rPr>
+        <w:t xml:space="preserve"> </w:t>
+      </w:r>
+      <w:proofErr w:type="gramStart"/>
+      <w:r>
+        <w:rPr>
+          <w:rFonts w:cstheme="minorHAnsi"/>
+          <w:color w:val="000000"/>
+        </w:rPr>
+        <w:t>Clothes</w:t>
+      </w:r>
+      <w:r>
+        <w:rPr>
+          <w:rFonts w:cstheme="minorHAnsi"/>
+          <w:color w:val="808080"/>
+        </w:rPr>
+        <w:t>(</w:t>
+      </w:r>
+      <w:r>
+        <w:rPr>
+          <w:rFonts w:cstheme="minorHAnsi"/>
+          <w:color w:val="000000"/>
+        </w:rPr>
+        <w:t xml:space="preserve"> </w:t>
+      </w:r>
+      <w:proofErr w:type="spellStart"/>
+      <w:r>
+        <w:rPr>
+          <w:rFonts w:cstheme="minorHAnsi"/>
+          <w:color w:val="000000"/>
+        </w:rPr>
+        <w:t>clothType</w:t>
+      </w:r>
+      <w:proofErr w:type="spellEnd"/>
+      <w:proofErr w:type="gramEnd"/>
+      <w:r>
+        <w:rPr>
+          <w:rFonts w:cstheme="minorHAnsi"/>
+          <w:color w:val="000000"/>
+        </w:rPr>
+        <w:t xml:space="preserve"> </w:t>
+      </w:r>
+      <w:r>
+        <w:rPr>
+          <w:rFonts w:cstheme="minorHAnsi"/>
+          <w:color w:val="808080"/>
+        </w:rPr>
+        <w:t>)</w:t>
+      </w:r>
+      <w:r>
+        <w:rPr>
+          <w:rFonts w:cstheme="minorHAnsi"/>
+          <w:color w:val="000000"/>
+        </w:rPr>
+        <w:t xml:space="preserve"> </w:t>
+      </w:r>
+      <w:r>
+        <w:rPr>
+          <w:rFonts w:cstheme="minorHAnsi"/>
+          <w:color w:val="0000FF"/>
+        </w:rPr>
+        <w:t xml:space="preserve">VALUES </w:t>
+      </w:r>
+      <w:r>
+        <w:rPr>
+          <w:rFonts w:cstheme="minorHAnsi"/>
+          <w:color w:val="808080"/>
+        </w:rPr>
+        <w:t>(</w:t>
+      </w:r>
+      <w:r>
+        <w:rPr>
+          <w:rFonts w:cstheme="minorHAnsi"/>
+          <w:color w:val="FF0000"/>
+        </w:rPr>
+        <w:t>'Shirt'</w:t>
+      </w:r>
+      <w:r>
+        <w:rPr>
+          <w:rFonts w:cstheme="minorHAnsi"/>
+          <w:color w:val="808080"/>
+        </w:rPr>
+        <w:t>);</w:t>
       </w:r>
     </w:p>
     <w:p>
@@ -5236,47 +5479,118 @@
         <w:adjustRightInd w:val="0"/>
         <w:spacing w:after="0" w:line="240" w:lineRule="auto"/>
         <w:rPr>
-          <w:rFonts w:ascii="Consolas" w:hAnsi="Consolas" w:cs="Consolas"/>
-          <w:color w:val="000000"/>
-          <w:sz w:val="19"/>
-          <w:szCs w:val="19"/>
-        </w:rPr>
-      </w:pPr>
-      <w:r>
-        <w:rPr>
-          <w:rFonts w:ascii="Consolas" w:hAnsi="Consolas" w:cs="Consolas"/>
-          <w:color w:val="808080"/>
-          <w:sz w:val="19"/>
-          <w:szCs w:val="19"/>
-        </w:rPr>
-        <w:t>CROSS</w:t>
-      </w:r>
-      <w:r>
-        <w:rPr>
-          <w:rFonts w:ascii="Consolas" w:hAnsi="Consolas" w:cs="Consolas"/>
-          <w:color w:val="000000"/>
-          <w:sz w:val="19"/>
-          <w:szCs w:val="19"/>
-        </w:rPr>
-        <w:t xml:space="preserve"> </w:t>
-      </w:r>
-      <w:r>
-        <w:rPr>
-          <w:rFonts w:ascii="Consolas" w:hAnsi="Consolas" w:cs="Consolas"/>
-          <w:color w:val="808080"/>
-          <w:sz w:val="19"/>
-          <w:szCs w:val="19"/>
-        </w:rPr>
-        <w:t>JOIN</w:t>
-      </w:r>
-      <w:r>
-        <w:rPr>
-          <w:rFonts w:ascii="Consolas" w:hAnsi="Consolas" w:cs="Consolas"/>
-          <w:color w:val="000000"/>
-          <w:sz w:val="19"/>
-          <w:szCs w:val="19"/>
-        </w:rPr>
-        <w:t xml:space="preserve"> table2</w:t>
+          <w:rFonts w:cstheme="minorHAnsi"/>
+          <w:color w:val="000000"/>
+        </w:rPr>
+      </w:pPr>
+      <w:r>
+        <w:rPr>
+          <w:rFonts w:cstheme="minorHAnsi"/>
+          <w:color w:val="0000FF"/>
+        </w:rPr>
+        <w:t>INSERT</w:t>
+      </w:r>
+      <w:r>
+        <w:rPr>
+          <w:rFonts w:cstheme="minorHAnsi"/>
+          <w:color w:val="000000"/>
+        </w:rPr>
+        <w:t xml:space="preserve"> </w:t>
+      </w:r>
+      <w:r>
+        <w:rPr>
+          <w:rFonts w:cstheme="minorHAnsi"/>
+          <w:color w:val="0000FF"/>
+        </w:rPr>
+        <w:t>INTO</w:t>
+      </w:r>
+      <w:r>
+        <w:rPr>
+          <w:rFonts w:cstheme="minorHAnsi"/>
+          <w:color w:val="000000"/>
+        </w:rPr>
+        <w:t xml:space="preserve"> </w:t>
+      </w:r>
+      <w:proofErr w:type="gramStart"/>
+      <w:r>
+        <w:rPr>
+          <w:rFonts w:cstheme="minorHAnsi"/>
+          <w:color w:val="000000"/>
+        </w:rPr>
+        <w:t>Clothes</w:t>
+      </w:r>
+      <w:r>
+        <w:rPr>
+          <w:rFonts w:cstheme="minorHAnsi"/>
+          <w:color w:val="808080"/>
+        </w:rPr>
+        <w:t>(</w:t>
+      </w:r>
+      <w:r>
+        <w:rPr>
+          <w:rFonts w:cstheme="minorHAnsi"/>
+          <w:color w:val="000000"/>
+        </w:rPr>
+        <w:t xml:space="preserve"> </w:t>
+      </w:r>
+      <w:proofErr w:type="spellStart"/>
+      <w:r>
+        <w:rPr>
+          <w:rFonts w:cstheme="minorHAnsi"/>
+          <w:color w:val="000000"/>
+        </w:rPr>
+        <w:t>clothType</w:t>
+      </w:r>
+      <w:proofErr w:type="spellEnd"/>
+      <w:proofErr w:type="gramEnd"/>
+      <w:r>
+        <w:rPr>
+          <w:rFonts w:cstheme="minorHAnsi"/>
+          <w:color w:val="000000"/>
+        </w:rPr>
+        <w:t xml:space="preserve"> </w:t>
+      </w:r>
+      <w:r>
+        <w:rPr>
+          <w:rFonts w:cstheme="minorHAnsi"/>
+          <w:color w:val="808080"/>
+        </w:rPr>
+        <w:t>)</w:t>
+      </w:r>
+      <w:r>
+        <w:rPr>
+          <w:rFonts w:cstheme="minorHAnsi"/>
+          <w:color w:val="000000"/>
+        </w:rPr>
+        <w:t xml:space="preserve"> </w:t>
+      </w:r>
+      <w:r>
+        <w:rPr>
+          <w:rFonts w:cstheme="minorHAnsi"/>
+          <w:color w:val="0000FF"/>
+        </w:rPr>
+        <w:t xml:space="preserve">VALUES </w:t>
+      </w:r>
+      <w:r>
+        <w:rPr>
+          <w:rFonts w:cstheme="minorHAnsi"/>
+          <w:color w:val="808080"/>
+        </w:rPr>
+        <w:t>(</w:t>
+      </w:r>
+      <w:r>
+        <w:rPr>
+          <w:rFonts w:cstheme="minorHAnsi"/>
+          <w:color w:val="FF0000"/>
+        </w:rPr>
+        <w:t>'Pant'</w:t>
+      </w:r>
+      <w:r>
+        <w:rPr>
+          <w:rFonts w:cstheme="minorHAnsi"/>
+          <w:color w:val="808080"/>
+        </w:rPr>
+        <w:t>);</w:t>
       </w:r>
     </w:p>
     <w:p>
@@ -5285,15 +5599,119 @@
         <w:autoSpaceDN w:val="0"/>
         <w:adjustRightInd w:val="0"/>
         <w:spacing w:after="0" w:line="240" w:lineRule="auto"/>
-      </w:pPr>
-      <w:r>
-        <w:t xml:space="preserve">Since Cross Joins give us the Cartesian </w:t>
-      </w:r>
-      <w:r>
-        <w:t>Product,</w:t>
-      </w:r>
-      <w:r>
-        <w:t xml:space="preserve"> we don’t need to specify a condition</w:t>
+        <w:rPr>
+          <w:rFonts w:cstheme="minorHAnsi"/>
+          <w:color w:val="000000"/>
+        </w:rPr>
+      </w:pPr>
+      <w:r>
+        <w:rPr>
+          <w:rFonts w:cstheme="minorHAnsi"/>
+          <w:color w:val="0000FF"/>
+        </w:rPr>
+        <w:t>INSERT</w:t>
+      </w:r>
+      <w:r>
+        <w:rPr>
+          <w:rFonts w:cstheme="minorHAnsi"/>
+          <w:color w:val="000000"/>
+        </w:rPr>
+        <w:t xml:space="preserve"> </w:t>
+      </w:r>
+      <w:r>
+        <w:rPr>
+          <w:rFonts w:cstheme="minorHAnsi"/>
+          <w:color w:val="0000FF"/>
+        </w:rPr>
+        <w:t>INTO</w:t>
+      </w:r>
+      <w:r>
+        <w:rPr>
+          <w:rFonts w:cstheme="minorHAnsi"/>
+          <w:color w:val="000000"/>
+        </w:rPr>
+        <w:t xml:space="preserve"> </w:t>
+      </w:r>
+      <w:proofErr w:type="gramStart"/>
+      <w:r>
+        <w:rPr>
+          <w:rFonts w:cstheme="minorHAnsi"/>
+          <w:color w:val="000000"/>
+        </w:rPr>
+        <w:t>Clothes</w:t>
+      </w:r>
+      <w:r>
+        <w:rPr>
+          <w:rFonts w:cstheme="minorHAnsi"/>
+          <w:color w:val="808080"/>
+        </w:rPr>
+        <w:t>(</w:t>
+      </w:r>
+      <w:r>
+        <w:rPr>
+          <w:rFonts w:cstheme="minorHAnsi"/>
+          <w:color w:val="000000"/>
+        </w:rPr>
+        <w:t xml:space="preserve"> </w:t>
+      </w:r>
+      <w:proofErr w:type="spellStart"/>
+      <w:r>
+        <w:rPr>
+          <w:rFonts w:cstheme="minorHAnsi"/>
+          <w:color w:val="000000"/>
+        </w:rPr>
+        <w:t>clothType</w:t>
+      </w:r>
+      <w:proofErr w:type="spellEnd"/>
+      <w:proofErr w:type="gramEnd"/>
+      <w:r>
+        <w:rPr>
+          <w:rFonts w:cstheme="minorHAnsi"/>
+          <w:color w:val="000000"/>
+        </w:rPr>
+        <w:t xml:space="preserve"> </w:t>
+      </w:r>
+      <w:r>
+        <w:rPr>
+          <w:rFonts w:cstheme="minorHAnsi"/>
+          <w:color w:val="808080"/>
+        </w:rPr>
+        <w:t>)</w:t>
+      </w:r>
+      <w:r>
+        <w:rPr>
+          <w:rFonts w:cstheme="minorHAnsi"/>
+          <w:color w:val="000000"/>
+        </w:rPr>
+        <w:t xml:space="preserve"> </w:t>
+      </w:r>
+      <w:r>
+        <w:rPr>
+          <w:rFonts w:cstheme="minorHAnsi"/>
+          <w:color w:val="0000FF"/>
+        </w:rPr>
+        <w:t xml:space="preserve">VALUES </w:t>
+      </w:r>
+      <w:r>
+        <w:rPr>
+          <w:rFonts w:cstheme="minorHAnsi"/>
+          <w:color w:val="808080"/>
+        </w:rPr>
+        <w:t>(</w:t>
+      </w:r>
+      <w:r>
+        <w:rPr>
+          <w:rFonts w:cstheme="minorHAnsi"/>
+          <w:color w:val="FF0000"/>
+        </w:rPr>
+        <w:t>'Shorts'</w:t>
+      </w:r>
+      <w:r>
+        <w:rPr>
+          <w:rFonts w:cstheme="minorHAnsi"/>
+          <w:color w:val="808080"/>
+        </w:rPr>
+        <w:t>);</w:t>
       </w:r>
     </w:p>
     <w:p>
@@ -5302,6 +5720,10 @@
         <w:autoSpaceDN w:val="0"/>
         <w:adjustRightInd w:val="0"/>
         <w:spacing w:after="0" w:line="240" w:lineRule="auto"/>
+        <w:rPr>
+          <w:rFonts w:cstheme="minorHAnsi"/>
+          <w:color w:val="000000"/>
+        </w:rPr>
       </w:pPr>
     </w:p>
     <w:p>
@@ -5311,123 +5733,225 @@
         <w:adjustRightInd w:val="0"/>
         <w:spacing w:after="0" w:line="240" w:lineRule="auto"/>
         <w:rPr>
-          <w:rFonts w:ascii="Consolas" w:hAnsi="Consolas" w:cs="Consolas"/>
-          <w:color w:val="000000"/>
-          <w:sz w:val="19"/>
-          <w:szCs w:val="19"/>
-        </w:rPr>
-      </w:pPr>
-      <w:r>
-        <w:rPr>
-          <w:rFonts w:ascii="Consolas" w:hAnsi="Consolas" w:cs="Consolas"/>
+          <w:rFonts w:cstheme="minorHAnsi"/>
+          <w:color w:val="000000"/>
+        </w:rPr>
+      </w:pPr>
+      <w:r>
+        <w:rPr>
+          <w:rFonts w:cstheme="minorHAnsi"/>
           <w:color w:val="0000FF"/>
-          <w:sz w:val="19"/>
-          <w:szCs w:val="19"/>
-        </w:rPr>
-        <w:t>SELECT</w:t>
-      </w:r>
-      <w:r>
-        <w:rPr>
-          <w:rFonts w:ascii="Consolas" w:hAnsi="Consolas" w:cs="Consolas"/>
-          <w:color w:val="000000"/>
-          <w:sz w:val="19"/>
-          <w:szCs w:val="19"/>
+        </w:rPr>
+        <w:t>INSERT</w:t>
+      </w:r>
+      <w:r>
+        <w:rPr>
+          <w:rFonts w:cstheme="minorHAnsi"/>
+          <w:color w:val="000000"/>
+        </w:rPr>
+        <w:t xml:space="preserve"> </w:t>
+      </w:r>
+      <w:r>
+        <w:rPr>
+          <w:rFonts w:cstheme="minorHAnsi"/>
+          <w:color w:val="0000FF"/>
+        </w:rPr>
+        <w:t>INTO</w:t>
+      </w:r>
+      <w:r>
+        <w:rPr>
+          <w:rFonts w:cstheme="minorHAnsi"/>
+          <w:color w:val="000000"/>
         </w:rPr>
         <w:t xml:space="preserve"> </w:t>
       </w:r>
       <w:proofErr w:type="gramStart"/>
       <w:r>
         <w:rPr>
-          <w:rFonts w:ascii="Consolas" w:hAnsi="Consolas" w:cs="Consolas"/>
-          <w:color w:val="FF00FF"/>
-          <w:sz w:val="19"/>
-          <w:szCs w:val="19"/>
-        </w:rPr>
-        <w:t>count</w:t>
-      </w:r>
-      <w:r>
-        <w:rPr>
-          <w:rFonts w:ascii="Consolas" w:hAnsi="Consolas" w:cs="Consolas"/>
-          <w:color w:val="808080"/>
-          <w:sz w:val="19"/>
-          <w:szCs w:val="19"/>
+          <w:rFonts w:cstheme="minorHAnsi"/>
+          <w:color w:val="000000"/>
+        </w:rPr>
+        <w:t>Size</w:t>
+      </w:r>
+      <w:r>
+        <w:rPr>
+          <w:rFonts w:cstheme="minorHAnsi"/>
+          <w:color w:val="808080"/>
         </w:rPr>
         <w:t>(</w:t>
       </w:r>
+      <w:r>
+        <w:rPr>
+          <w:rFonts w:cstheme="minorHAnsi"/>
+          <w:color w:val="000000"/>
+        </w:rPr>
+        <w:t xml:space="preserve"> </w:t>
+      </w:r>
+      <w:proofErr w:type="spellStart"/>
+      <w:r>
+        <w:rPr>
+          <w:rFonts w:cstheme="minorHAnsi"/>
+          <w:color w:val="000000"/>
+        </w:rPr>
+        <w:t>sizeType</w:t>
+      </w:r>
+      <w:proofErr w:type="spellEnd"/>
       <w:proofErr w:type="gramEnd"/>
       <w:r>
         <w:rPr>
-          <w:rFonts w:ascii="Consolas" w:hAnsi="Consolas" w:cs="Consolas"/>
-          <w:color w:val="808080"/>
-          <w:sz w:val="19"/>
-          <w:szCs w:val="19"/>
-        </w:rPr>
-        <w:t>*)</w:t>
-      </w:r>
-      <w:r>
-        <w:rPr>
-          <w:rFonts w:ascii="Consolas" w:hAnsi="Consolas" w:cs="Consolas"/>
-          <w:color w:val="000000"/>
-          <w:sz w:val="19"/>
-          <w:szCs w:val="19"/>
-        </w:rPr>
-        <w:t xml:space="preserve"> </w:t>
-      </w:r>
-      <w:r>
-        <w:rPr>
-          <w:rFonts w:ascii="Consolas" w:hAnsi="Consolas" w:cs="Consolas"/>
+          <w:rFonts w:cstheme="minorHAnsi"/>
+          <w:color w:val="000000"/>
+        </w:rPr>
+        <w:t xml:space="preserve"> </w:t>
+      </w:r>
+      <w:r>
+        <w:rPr>
+          <w:rFonts w:cstheme="minorHAnsi"/>
+          <w:color w:val="808080"/>
+        </w:rPr>
+        <w:t>)</w:t>
+      </w:r>
+      <w:r>
+        <w:rPr>
+          <w:rFonts w:cstheme="minorHAnsi"/>
+          <w:color w:val="000000"/>
+        </w:rPr>
+        <w:t xml:space="preserve"> </w:t>
+      </w:r>
+      <w:r>
+        <w:rPr>
+          <w:rFonts w:cstheme="minorHAnsi"/>
           <w:color w:val="0000FF"/>
-          <w:sz w:val="19"/>
-          <w:szCs w:val="19"/>
-        </w:rPr>
-        <w:t>AS</w:t>
-      </w:r>
-      <w:r>
-        <w:rPr>
-          <w:rFonts w:ascii="Consolas" w:hAnsi="Consolas" w:cs="Consolas"/>
-          <w:color w:val="000000"/>
-          <w:sz w:val="19"/>
-          <w:szCs w:val="19"/>
+        </w:rPr>
+        <w:t xml:space="preserve">VALUES </w:t>
+      </w:r>
+      <w:r>
+        <w:rPr>
+          <w:rFonts w:cstheme="minorHAnsi"/>
+          <w:color w:val="808080"/>
+        </w:rPr>
+        <w:t>(</w:t>
+      </w:r>
+      <w:r>
+        <w:rPr>
+          <w:rFonts w:cstheme="minorHAnsi"/>
+          <w:color w:val="FF0000"/>
+        </w:rPr>
+        <w:t>'XS'</w:t>
+      </w:r>
+      <w:r>
+        <w:rPr>
+          <w:rFonts w:cstheme="minorHAnsi"/>
+          <w:color w:val="808080"/>
+        </w:rPr>
+        <w:t>);</w:t>
+      </w:r>
+      <w:r>
+        <w:rPr>
+          <w:rFonts w:cstheme="minorHAnsi"/>
+          <w:color w:val="000000"/>
+        </w:rPr>
+        <w:t xml:space="preserve"> </w:t>
+      </w:r>
+      <w:r>
+        <w:rPr>
+          <w:rFonts w:cstheme="minorHAnsi"/>
+          <w:color w:val="0000FF"/>
+        </w:rPr>
+        <w:t>INSERT</w:t>
+      </w:r>
+      <w:r>
+        <w:rPr>
+          <w:rFonts w:cstheme="minorHAnsi"/>
+          <w:color w:val="000000"/>
+        </w:rPr>
+        <w:t xml:space="preserve"> </w:t>
+      </w:r>
+      <w:r>
+        <w:rPr>
+          <w:rFonts w:cstheme="minorHAnsi"/>
+          <w:color w:val="0000FF"/>
+        </w:rPr>
+        <w:t>INTO</w:t>
+      </w:r>
+      <w:r>
+        <w:rPr>
+          <w:rFonts w:cstheme="minorHAnsi"/>
+          <w:color w:val="000000"/>
+        </w:rPr>
+        <w:t xml:space="preserve"> Size</w:t>
+      </w:r>
+      <w:r>
+        <w:rPr>
+          <w:rFonts w:cstheme="minorHAnsi"/>
+          <w:color w:val="808080"/>
+        </w:rPr>
+        <w:t>(</w:t>
+      </w:r>
+      <w:r>
+        <w:rPr>
+          <w:rFonts w:cstheme="minorHAnsi"/>
+          <w:color w:val="000000"/>
         </w:rPr>
         <w:t xml:space="preserve"> </w:t>
       </w:r>
       <w:proofErr w:type="spellStart"/>
       <w:r>
         <w:rPr>
-          <w:rFonts w:ascii="Consolas" w:hAnsi="Consolas" w:cs="Consolas"/>
-          <w:color w:val="000000"/>
-          <w:sz w:val="19"/>
-          <w:szCs w:val="19"/>
-        </w:rPr>
-        <w:t>crossJoinCnt</w:t>
+          <w:rFonts w:cstheme="minorHAnsi"/>
+          <w:color w:val="000000"/>
+        </w:rPr>
+        <w:t>sizeType</w:t>
       </w:r>
       <w:proofErr w:type="spellEnd"/>
       <w:r>
         <w:rPr>
-          <w:rFonts w:ascii="Consolas" w:hAnsi="Consolas" w:cs="Consolas"/>
-          <w:color w:val="000000"/>
-          <w:sz w:val="19"/>
-          <w:szCs w:val="19"/>
-        </w:rPr>
-        <w:t xml:space="preserve"> </w:t>
-      </w:r>
-      <w:r>
-        <w:rPr>
-          <w:rFonts w:ascii="Consolas" w:hAnsi="Consolas" w:cs="Consolas"/>
+          <w:rFonts w:cstheme="minorHAnsi"/>
+          <w:color w:val="000000"/>
+        </w:rPr>
+        <w:t xml:space="preserve"> </w:t>
+      </w:r>
+      <w:r>
+        <w:rPr>
+          <w:rFonts w:cstheme="minorHAnsi"/>
+          <w:color w:val="808080"/>
+        </w:rPr>
+        <w:t>)</w:t>
+      </w:r>
+      <w:r>
+        <w:rPr>
+          <w:rFonts w:cstheme="minorHAnsi"/>
+          <w:color w:val="000000"/>
+        </w:rPr>
+        <w:t xml:space="preserve"> </w:t>
+      </w:r>
+      <w:r>
+        <w:rPr>
+          <w:rFonts w:cstheme="minorHAnsi"/>
           <w:color w:val="0000FF"/>
-          <w:sz w:val="19"/>
-          <w:szCs w:val="19"/>
-        </w:rPr>
-        <w:t>FROM</w:t>
-      </w:r>
-      <w:r>
-        <w:rPr>
-          <w:rFonts w:ascii="Consolas" w:hAnsi="Consolas" w:cs="Consolas"/>
-          <w:color w:val="000000"/>
-          <w:sz w:val="19"/>
-          <w:szCs w:val="19"/>
-        </w:rPr>
-        <w:t xml:space="preserve"> </w:t>
+        </w:rPr>
+        <w:t xml:space="preserve">VALUES </w:t>
+      </w:r>
+      <w:r>
+        <w:rPr>
+          <w:rFonts w:cstheme="minorHAnsi"/>
+          <w:color w:val="808080"/>
+        </w:rPr>
+        <w:t>(</w:t>
+      </w:r>
+      <w:r>
+        <w:rPr>
+          <w:rFonts w:cstheme="minorHAnsi"/>
+          <w:color w:val="FF0000"/>
+        </w:rPr>
+        <w:t>'S'</w:t>
+      </w:r>
+      <w:r>
+        <w:rPr>
+          <w:rFonts w:cstheme="minorHAnsi"/>
+          <w:color w:val="808080"/>
+        </w:rPr>
+        <w:t>);</w:t>
       </w:r>
     </w:p>
     <w:p>
@@ -5437,61 +5961,226 @@
         <w:adjustRightInd w:val="0"/>
         <w:spacing w:after="0" w:line="240" w:lineRule="auto"/>
         <w:rPr>
-          <w:rFonts w:ascii="Consolas" w:hAnsi="Consolas" w:cs="Consolas"/>
-          <w:color w:val="000000"/>
-          <w:sz w:val="19"/>
-          <w:szCs w:val="19"/>
-        </w:rPr>
-      </w:pPr>
+          <w:rFonts w:cstheme="minorHAnsi"/>
+          <w:color w:val="000000"/>
+        </w:rPr>
+      </w:pPr>
+      <w:r>
+        <w:rPr>
+          <w:rFonts w:cstheme="minorHAnsi"/>
+          <w:color w:val="0000FF"/>
+        </w:rPr>
+        <w:t>INSERT</w:t>
+      </w:r>
+      <w:r>
+        <w:rPr>
+          <w:rFonts w:cstheme="minorHAnsi"/>
+          <w:color w:val="000000"/>
+        </w:rPr>
+        <w:t xml:space="preserve"> </w:t>
+      </w:r>
+      <w:r>
+        <w:rPr>
+          <w:rFonts w:cstheme="minorHAnsi"/>
+          <w:color w:val="0000FF"/>
+        </w:rPr>
+        <w:t>INTO</w:t>
+      </w:r>
+      <w:r>
+        <w:rPr>
+          <w:rFonts w:cstheme="minorHAnsi"/>
+          <w:color w:val="000000"/>
+        </w:rPr>
+        <w:t xml:space="preserve"> </w:t>
+      </w:r>
+      <w:proofErr w:type="gramStart"/>
+      <w:r>
+        <w:rPr>
+          <w:rFonts w:cstheme="minorHAnsi"/>
+          <w:color w:val="000000"/>
+        </w:rPr>
+        <w:t>Size</w:t>
+      </w:r>
+      <w:r>
+        <w:rPr>
+          <w:rFonts w:cstheme="minorHAnsi"/>
+          <w:color w:val="808080"/>
+        </w:rPr>
+        <w:t>(</w:t>
+      </w:r>
+      <w:r>
+        <w:rPr>
+          <w:rFonts w:cstheme="minorHAnsi"/>
+          <w:color w:val="000000"/>
+        </w:rPr>
+        <w:t xml:space="preserve"> </w:t>
+      </w:r>
       <w:proofErr w:type="spellStart"/>
       <w:r>
         <w:rPr>
-          <w:rFonts w:ascii="Consolas" w:hAnsi="Consolas" w:cs="Consolas"/>
-          <w:color w:val="000000"/>
-          <w:sz w:val="19"/>
-          <w:szCs w:val="19"/>
-        </w:rPr>
-        <w:t>Person</w:t>
-      </w:r>
-      <w:r>
-        <w:rPr>
-          <w:rFonts w:ascii="Consolas" w:hAnsi="Consolas" w:cs="Consolas"/>
-          <w:color w:val="808080"/>
-          <w:sz w:val="19"/>
-          <w:szCs w:val="19"/>
-        </w:rPr>
-        <w:t>.</w:t>
-      </w:r>
-      <w:r>
-        <w:rPr>
-          <w:rFonts w:ascii="Consolas" w:hAnsi="Consolas" w:cs="Consolas"/>
-          <w:color w:val="000000"/>
-          <w:sz w:val="19"/>
-          <w:szCs w:val="19"/>
-        </w:rPr>
-        <w:t>BusinessEntityAddress</w:t>
+          <w:rFonts w:cstheme="minorHAnsi"/>
+          <w:color w:val="000000"/>
+        </w:rPr>
+        <w:t>sizeType</w:t>
       </w:r>
       <w:proofErr w:type="spellEnd"/>
-      <w:r>
-        <w:rPr>
-          <w:rFonts w:ascii="Consolas" w:hAnsi="Consolas" w:cs="Consolas"/>
-          <w:color w:val="000000"/>
-          <w:sz w:val="19"/>
-          <w:szCs w:val="19"/>
+      <w:proofErr w:type="gramEnd"/>
+      <w:r>
+        <w:rPr>
+          <w:rFonts w:cstheme="minorHAnsi"/>
+          <w:color w:val="000000"/>
+        </w:rPr>
+        <w:t xml:space="preserve"> </w:t>
+      </w:r>
+      <w:r>
+        <w:rPr>
+          <w:rFonts w:cstheme="minorHAnsi"/>
+          <w:color w:val="808080"/>
+        </w:rPr>
+        <w:t>)</w:t>
+      </w:r>
+      <w:r>
+        <w:rPr>
+          <w:rFonts w:cstheme="minorHAnsi"/>
+          <w:color w:val="000000"/>
+        </w:rPr>
+        <w:t xml:space="preserve"> </w:t>
+      </w:r>
+      <w:r>
+        <w:rPr>
+          <w:rFonts w:cstheme="minorHAnsi"/>
+          <w:color w:val="0000FF"/>
+        </w:rPr>
+        <w:t xml:space="preserve">VALUES </w:t>
+      </w:r>
+      <w:r>
+        <w:rPr>
+          <w:rFonts w:cstheme="minorHAnsi"/>
+          <w:color w:val="808080"/>
+        </w:rPr>
+        <w:t>(</w:t>
+      </w:r>
+      <w:r>
+        <w:rPr>
+          <w:rFonts w:cstheme="minorHAnsi"/>
+          <w:color w:val="FF0000"/>
+        </w:rPr>
+        <w:t>'M'</w:t>
+      </w:r>
+      <w:r>
+        <w:rPr>
+          <w:rFonts w:cstheme="minorHAnsi"/>
+          <w:color w:val="808080"/>
+        </w:rPr>
+        <w:t>);</w:t>
+      </w:r>
+      <w:r>
+        <w:rPr>
+          <w:rFonts w:cstheme="minorHAnsi"/>
+          <w:color w:val="000000"/>
+        </w:rPr>
+        <w:t xml:space="preserve"> </w:t>
+      </w:r>
+      <w:r>
+        <w:rPr>
+          <w:rFonts w:cstheme="minorHAnsi"/>
+          <w:color w:val="0000FF"/>
+        </w:rPr>
+        <w:t>INSERT</w:t>
+      </w:r>
+      <w:r>
+        <w:rPr>
+          <w:rFonts w:cstheme="minorHAnsi"/>
+          <w:color w:val="000000"/>
+        </w:rPr>
+        <w:t xml:space="preserve"> </w:t>
+      </w:r>
+      <w:r>
+        <w:rPr>
+          <w:rFonts w:cstheme="minorHAnsi"/>
+          <w:color w:val="0000FF"/>
+        </w:rPr>
+        <w:t>INTO</w:t>
+      </w:r>
+      <w:r>
+        <w:rPr>
+          <w:rFonts w:cstheme="minorHAnsi"/>
+          <w:color w:val="000000"/>
+        </w:rPr>
+        <w:t xml:space="preserve"> Size</w:t>
+      </w:r>
+      <w:r>
+        <w:rPr>
+          <w:rFonts w:cstheme="minorHAnsi"/>
+          <w:color w:val="808080"/>
+        </w:rPr>
+        <w:t>(</w:t>
+      </w:r>
+      <w:r>
+        <w:rPr>
+          <w:rFonts w:cstheme="minorHAnsi"/>
+          <w:color w:val="000000"/>
         </w:rPr>
         <w:t xml:space="preserve"> </w:t>
       </w:r>
       <w:proofErr w:type="spellStart"/>
       <w:r>
         <w:rPr>
-          <w:rFonts w:ascii="Consolas" w:hAnsi="Consolas" w:cs="Consolas"/>
-          <w:color w:val="000000"/>
-          <w:sz w:val="19"/>
-          <w:szCs w:val="19"/>
-        </w:rPr>
-        <w:t>bea</w:t>
+          <w:rFonts w:cstheme="minorHAnsi"/>
+          <w:color w:val="000000"/>
+        </w:rPr>
+        <w:t>sizeType</w:t>
       </w:r>
       <w:proofErr w:type="spellEnd"/>
+      <w:r>
+        <w:rPr>
+          <w:rFonts w:cstheme="minorHAnsi"/>
+          <w:color w:val="000000"/>
+        </w:rPr>
+        <w:t xml:space="preserve"> </w:t>
+      </w:r>
+      <w:r>
+        <w:rPr>
+          <w:rFonts w:cstheme="minorHAnsi"/>
+          <w:color w:val="808080"/>
+        </w:rPr>
+        <w:t>)</w:t>
+      </w:r>
+      <w:r>
+        <w:rPr>
+          <w:rFonts w:cstheme="minorHAnsi"/>
+          <w:color w:val="000000"/>
+        </w:rPr>
+        <w:t xml:space="preserve"> </w:t>
+      </w:r>
+      <w:r>
+        <w:rPr>
+          <w:rFonts w:cstheme="minorHAnsi"/>
+          <w:color w:val="0000FF"/>
+        </w:rPr>
+        <w:t xml:space="preserve">VALUES </w:t>
+      </w:r>
+      <w:r>
+        <w:rPr>
+          <w:rFonts w:cstheme="minorHAnsi"/>
+          <w:color w:val="808080"/>
+        </w:rPr>
+        <w:t>(</w:t>
+      </w:r>
+      <w:r>
+        <w:rPr>
+          <w:rFonts w:cstheme="minorHAnsi"/>
+          <w:color w:val="FF0000"/>
+        </w:rPr>
+        <w:t>'L'</w:t>
+      </w:r>
+      <w:r>
+        <w:rPr>
+          <w:rFonts w:cstheme="minorHAnsi"/>
+          <w:color w:val="808080"/>
+        </w:rPr>
+        <w:t>);</w:t>
+      </w:r>
     </w:p>
     <w:p>
       <w:pPr>
@@ -5500,48 +6189,127 @@
         <w:adjustRightInd w:val="0"/>
         <w:spacing w:after="0" w:line="240" w:lineRule="auto"/>
         <w:rPr>
-          <w:rFonts w:ascii="Consolas" w:hAnsi="Consolas" w:cs="Consolas"/>
-          <w:color w:val="000000"/>
-          <w:sz w:val="19"/>
-          <w:szCs w:val="19"/>
-        </w:rPr>
-      </w:pPr>
-      <w:r>
-        <w:rPr>
-          <w:rFonts w:ascii="Consolas" w:hAnsi="Consolas" w:cs="Consolas"/>
-          <w:color w:val="000000"/>
-          <w:sz w:val="19"/>
-          <w:szCs w:val="19"/>
-        </w:rPr>
-        <w:tab/>
-      </w:r>
-      <w:r>
-        <w:rPr>
-          <w:rFonts w:ascii="Consolas" w:hAnsi="Consolas" w:cs="Consolas"/>
-          <w:color w:val="808080"/>
-          <w:sz w:val="19"/>
-          <w:szCs w:val="19"/>
-        </w:rPr>
-        <w:t>CROSS</w:t>
-      </w:r>
-      <w:r>
-        <w:rPr>
-          <w:rFonts w:ascii="Consolas" w:hAnsi="Consolas" w:cs="Consolas"/>
-          <w:color w:val="000000"/>
-          <w:sz w:val="19"/>
-          <w:szCs w:val="19"/>
-        </w:rPr>
-        <w:t xml:space="preserve"> </w:t>
-      </w:r>
-      <w:r>
-        <w:rPr>
-          <w:rFonts w:ascii="Consolas" w:hAnsi="Consolas" w:cs="Consolas"/>
-          <w:color w:val="808080"/>
-          <w:sz w:val="19"/>
-          <w:szCs w:val="19"/>
-        </w:rPr>
-        <w:t>JOIN</w:t>
-      </w:r>
+          <w:rFonts w:cstheme="minorHAnsi"/>
+          <w:color w:val="000000"/>
+        </w:rPr>
+      </w:pPr>
+      <w:r>
+        <w:rPr>
+          <w:rFonts w:cstheme="minorHAnsi"/>
+          <w:color w:val="0000FF"/>
+        </w:rPr>
+        <w:t>INSERT</w:t>
+      </w:r>
+      <w:r>
+        <w:rPr>
+          <w:rFonts w:cstheme="minorHAnsi"/>
+          <w:color w:val="000000"/>
+        </w:rPr>
+        <w:t xml:space="preserve"> </w:t>
+      </w:r>
+      <w:r>
+        <w:rPr>
+          <w:rFonts w:cstheme="minorHAnsi"/>
+          <w:color w:val="0000FF"/>
+        </w:rPr>
+        <w:t>INTO</w:t>
+      </w:r>
+      <w:r>
+        <w:rPr>
+          <w:rFonts w:cstheme="minorHAnsi"/>
+          <w:color w:val="000000"/>
+        </w:rPr>
+        <w:t xml:space="preserve"> </w:t>
+      </w:r>
+      <w:proofErr w:type="gramStart"/>
+      <w:r>
+        <w:rPr>
+          <w:rFonts w:cstheme="minorHAnsi"/>
+          <w:color w:val="000000"/>
+        </w:rPr>
+        <w:t>Size</w:t>
+      </w:r>
+      <w:r>
+        <w:rPr>
+          <w:rFonts w:cstheme="minorHAnsi"/>
+          <w:color w:val="808080"/>
+        </w:rPr>
+        <w:t>(</w:t>
+      </w:r>
+      <w:r>
+        <w:rPr>
+          <w:rFonts w:cstheme="minorHAnsi"/>
+          <w:color w:val="000000"/>
+        </w:rPr>
+        <w:t xml:space="preserve"> </w:t>
+      </w:r>
+      <w:proofErr w:type="spellStart"/>
+      <w:r>
+        <w:rPr>
+          <w:rFonts w:cstheme="minorHAnsi"/>
+          <w:color w:val="000000"/>
+        </w:rPr>
+        <w:t>sizeType</w:t>
+      </w:r>
+      <w:proofErr w:type="spellEnd"/>
+      <w:proofErr w:type="gramEnd"/>
+      <w:r>
+        <w:rPr>
+          <w:rFonts w:cstheme="minorHAnsi"/>
+          <w:color w:val="000000"/>
+        </w:rPr>
+        <w:t xml:space="preserve"> </w:t>
+      </w:r>
+      <w:r>
+        <w:rPr>
+          <w:rFonts w:cstheme="minorHAnsi"/>
+          <w:color w:val="808080"/>
+        </w:rPr>
+        <w:t>)</w:t>
+      </w:r>
+      <w:r>
+        <w:rPr>
+          <w:rFonts w:cstheme="minorHAnsi"/>
+          <w:color w:val="000000"/>
+        </w:rPr>
+        <w:t xml:space="preserve"> </w:t>
+      </w:r>
+      <w:r>
+        <w:rPr>
+          <w:rFonts w:cstheme="minorHAnsi"/>
+          <w:color w:val="0000FF"/>
+        </w:rPr>
+        <w:t xml:space="preserve">VALUES </w:t>
+      </w:r>
+      <w:r>
+        <w:rPr>
+          <w:rFonts w:cstheme="minorHAnsi"/>
+          <w:color w:val="808080"/>
+        </w:rPr>
+        <w:t>(</w:t>
+      </w:r>
+      <w:r>
+        <w:rPr>
+          <w:rFonts w:cstheme="minorHAnsi"/>
+          <w:color w:val="FF0000"/>
+        </w:rPr>
+        <w:t>'XL'</w:t>
+      </w:r>
+      <w:r>
+        <w:rPr>
+          <w:rFonts w:cstheme="minorHAnsi"/>
+          <w:color w:val="808080"/>
+        </w:rPr>
+        <w:t>);</w:t>
+      </w:r>
+    </w:p>
+    <w:p>
+      <w:pPr>
+        <w:rPr>
+          <w:rFonts w:cstheme="minorHAnsi"/>
+          <w:color w:val="FF0000"/>
+        </w:rPr>
+      </w:pPr>
     </w:p>
     <w:p>
       <w:pPr>
@@ -5549,51 +6317,131 @@
         <w:autoSpaceDN w:val="0"/>
         <w:adjustRightInd w:val="0"/>
         <w:spacing w:after="0" w:line="240" w:lineRule="auto"/>
-      </w:pPr>
+        <w:rPr>
+          <w:rFonts w:cstheme="minorHAnsi"/>
+          <w:color w:val="808080"/>
+        </w:rPr>
+      </w:pPr>
+      <w:r>
+        <w:rPr>
+          <w:rFonts w:cstheme="minorHAnsi"/>
+          <w:color w:val="0000FF"/>
+        </w:rPr>
+        <w:t>SELECT</w:t>
+      </w:r>
+      <w:r>
+        <w:rPr>
+          <w:rFonts w:cstheme="minorHAnsi"/>
+          <w:color w:val="000000"/>
+        </w:rPr>
+        <w:t xml:space="preserve"> </w:t>
+      </w:r>
       <w:proofErr w:type="spellStart"/>
       <w:r>
         <w:rPr>
-          <w:rFonts w:ascii="Consolas" w:hAnsi="Consolas" w:cs="Consolas"/>
-          <w:color w:val="000000"/>
-          <w:sz w:val="19"/>
-          <w:szCs w:val="19"/>
-        </w:rPr>
-        <w:t>Person</w:t>
-      </w:r>
-      <w:r>
-        <w:rPr>
-          <w:rFonts w:ascii="Consolas" w:hAnsi="Consolas" w:cs="Consolas"/>
-          <w:color w:val="808080"/>
-          <w:sz w:val="19"/>
-          <w:szCs w:val="19"/>
-        </w:rPr>
-        <w:t>.</w:t>
-      </w:r>
-      <w:r>
-        <w:rPr>
-          <w:rFonts w:ascii="Consolas" w:hAnsi="Consolas" w:cs="Consolas"/>
-          <w:color w:val="000000"/>
-          <w:sz w:val="19"/>
-          <w:szCs w:val="19"/>
-        </w:rPr>
-        <w:t>Person</w:t>
+          <w:rFonts w:cstheme="minorHAnsi"/>
+          <w:color w:val="000000"/>
+        </w:rPr>
+        <w:t>clothType</w:t>
       </w:r>
       <w:proofErr w:type="spellEnd"/>
       <w:r>
         <w:rPr>
-          <w:rFonts w:ascii="Consolas" w:hAnsi="Consolas" w:cs="Consolas"/>
-          <w:color w:val="000000"/>
-          <w:sz w:val="19"/>
-          <w:szCs w:val="19"/>
-        </w:rPr>
-        <w:t xml:space="preserve"> p</w:t>
-      </w:r>
-      <w:r>
-        <w:rPr>
-          <w:rFonts w:ascii="Consolas" w:hAnsi="Consolas" w:cs="Consolas"/>
-          <w:color w:val="808080"/>
-          <w:sz w:val="19"/>
-          <w:szCs w:val="19"/>
+          <w:rFonts w:cstheme="minorHAnsi"/>
+          <w:color w:val="808080"/>
+        </w:rPr>
+        <w:t>,</w:t>
+      </w:r>
+      <w:r>
+        <w:rPr>
+          <w:rFonts w:cstheme="minorHAnsi"/>
+          <w:color w:val="000000"/>
+        </w:rPr>
+        <w:t xml:space="preserve"> </w:t>
+      </w:r>
+      <w:proofErr w:type="spellStart"/>
+      <w:r>
+        <w:rPr>
+          <w:rFonts w:cstheme="minorHAnsi"/>
+          <w:color w:val="000000"/>
+        </w:rPr>
+        <w:t>sizeType</w:t>
+      </w:r>
+      <w:proofErr w:type="spellEnd"/>
+      <w:r>
+        <w:rPr>
+          <w:rFonts w:cstheme="minorHAnsi"/>
+          <w:color w:val="000000"/>
+        </w:rPr>
+        <w:t xml:space="preserve"> </w:t>
+      </w:r>
+      <w:r>
+        <w:rPr>
+          <w:rFonts w:cstheme="minorHAnsi"/>
+          <w:color w:val="0000FF"/>
+        </w:rPr>
+        <w:t>FROM</w:t>
+      </w:r>
+      <w:r>
+        <w:rPr>
+          <w:rFonts w:cstheme="minorHAnsi"/>
+          <w:color w:val="000000"/>
+        </w:rPr>
+        <w:t xml:space="preserve"> </w:t>
+      </w:r>
+      <w:r>
+        <w:rPr>
+          <w:rFonts w:cstheme="minorHAnsi"/>
+          <w:color w:val="000000"/>
+        </w:rPr>
+        <w:t>Clothes</w:t>
+      </w:r>
+      <w:r>
+        <w:rPr>
+          <w:rFonts w:cstheme="minorHAnsi"/>
+          <w:color w:val="000000"/>
+        </w:rPr>
+        <w:t xml:space="preserve"> </w:t>
+      </w:r>
+      <w:r>
+        <w:rPr>
+          <w:rFonts w:cstheme="minorHAnsi"/>
+          <w:color w:val="808080"/>
+        </w:rPr>
+        <w:t>CROSS</w:t>
+      </w:r>
+      <w:r>
+        <w:rPr>
+          <w:rFonts w:cstheme="minorHAnsi"/>
+          <w:color w:val="000000"/>
+        </w:rPr>
+        <w:t xml:space="preserve"> </w:t>
+      </w:r>
+      <w:r>
+        <w:rPr>
+          <w:rFonts w:cstheme="minorHAnsi"/>
+          <w:color w:val="808080"/>
+        </w:rPr>
+        <w:t>JOIN</w:t>
+      </w:r>
+      <w:r>
+        <w:rPr>
+          <w:rFonts w:cstheme="minorHAnsi"/>
+          <w:color w:val="000000"/>
+        </w:rPr>
+        <w:t xml:space="preserve"> </w:t>
+      </w:r>
+      <w:r>
+        <w:rPr>
+          <w:rFonts w:cstheme="minorHAnsi"/>
+          <w:color w:val="000000"/>
+        </w:rPr>
+        <w:t>Size</w:t>
+      </w:r>
+      <w:r>
+        <w:rPr>
+          <w:rFonts w:cstheme="minorHAnsi"/>
+          <w:color w:val="808080"/>
         </w:rPr>
         <w:t>;</w:t>
       </w:r>
@@ -5604,6 +6452,12 @@
         <w:autoSpaceDN w:val="0"/>
         <w:adjustRightInd w:val="0"/>
         <w:spacing w:after="0" w:line="240" w:lineRule="auto"/>
+        <w:rPr>
+          <w:rFonts w:cstheme="minorHAnsi"/>
+          <w:color w:val="808080"/>
+          <w:sz w:val="24"/>
+          <w:szCs w:val="24"/>
+        </w:rPr>
       </w:pPr>
     </w:p>
     <w:p>
@@ -5612,8 +6466,565 @@
         <w:autoSpaceDN w:val="0"/>
         <w:adjustRightInd w:val="0"/>
         <w:spacing w:after="0" w:line="240" w:lineRule="auto"/>
-      </w:pPr>
-      <w:r>
+        <w:rPr>
+          <w:rFonts w:ascii="Consolas" w:hAnsi="Consolas" w:cs="Consolas"/>
+          <w:color w:val="000000"/>
+          <w:sz w:val="19"/>
+          <w:szCs w:val="19"/>
+        </w:rPr>
+      </w:pPr>
+      <w:r>
+        <w:rPr>
+          <w:rFonts w:cstheme="minorHAnsi"/>
+          <w:noProof/>
+          <w:color w:val="000000"/>
+          <w:sz w:val="24"/>
+          <w:szCs w:val="24"/>
+        </w:rPr>
+        <w:drawing>
+          <wp:inline distT="0" distB="0" distL="0" distR="0">
+            <wp:extent cx="3459480" cy="5528310"/>
+            <wp:effectExtent l="0" t="0" r="7620" b="0"/>
+            <wp:docPr id="623572028" name="Picture 1"/>
+            <wp:cNvGraphicFramePr>
+              <a:graphicFrameLocks xmlns:a="http://schemas.openxmlformats.org/drawingml/2006/main" noChangeAspect="1"/>
+            </wp:cNvGraphicFramePr>
+            <a:graphic xmlns:a="http://schemas.openxmlformats.org/drawingml/2006/main">
+              <a:graphicData uri="http://schemas.openxmlformats.org/drawingml/2006/picture">
+                <pic:pic xmlns:pic="http://schemas.openxmlformats.org/drawingml/2006/picture">
+                  <pic:nvPicPr>
+                    <pic:cNvPr id="623572028" name="Picture 623572028"/>
+                    <pic:cNvPicPr/>
+                  </pic:nvPicPr>
+                  <pic:blipFill>
+                    <a:blip r:embed="rId17" cstate="print">
+                      <a:extLst>
+                        <a:ext uri="{28A0092B-C50C-407E-A947-70E740481C1C}">
+                          <a14:useLocalDpi xmlns:a14="http://schemas.microsoft.com/office/drawing/2010/main" val="0"/>
+                        </a:ext>
+                      </a:extLst>
+                    </a:blip>
+                    <a:stretch>
+                      <a:fillRect/>
+                    </a:stretch>
+                  </pic:blipFill>
+                  <pic:spPr>
+                    <a:xfrm>
+                      <a:off x="0" y="0"/>
+                      <a:ext cx="3459480" cy="5528310"/>
+                    </a:xfrm>
+                    <a:prstGeom prst="rect">
+                      <a:avLst/>
+                    </a:prstGeom>
+                  </pic:spPr>
+                </pic:pic>
+              </a:graphicData>
+            </a:graphic>
+          </wp:inline>
+        </w:drawing>
+      </w:r>
+      <w:r>
+        <w:rPr>
+          <w:rFonts w:ascii="Consolas" w:hAnsi="Consolas" w:cs="Consolas"/>
+          <w:color w:val="000000"/>
+          <w:sz w:val="19"/>
+          <w:szCs w:val="19"/>
+        </w:rPr>
+        <w:br w:type="page"/>
+      </w:r>
+    </w:p>
+    <w:p>
+      <w:pPr>
+        <w:rPr>
+          <w:rFonts w:ascii="Consolas" w:hAnsi="Consolas" w:cs="Consolas"/>
+          <w:color w:val="000000"/>
+          <w:sz w:val="19"/>
+          <w:szCs w:val="19"/>
+        </w:rPr>
+      </w:pPr>
+      <w:r>
+        <w:rPr>
+          <w:rFonts w:ascii="Consolas" w:hAnsi="Consolas" w:cs="Consolas"/>
+          <w:color w:val="000000"/>
+          <w:sz w:val="19"/>
+          <w:szCs w:val="19"/>
+        </w:rPr>
+        <w:lastRenderedPageBreak/>
+        <w:t>Syntax for Cross Joins:</w:t>
+      </w:r>
+    </w:p>
+    <w:p>
+      <w:pPr>
+        <w:autoSpaceDE w:val="0"/>
+        <w:autoSpaceDN w:val="0"/>
+        <w:adjustRightInd w:val="0"/>
+        <w:spacing w:after="0" w:line="240" w:lineRule="auto"/>
+        <w:rPr>
+          <w:rFonts w:ascii="Consolas" w:hAnsi="Consolas" w:cs="Consolas"/>
+          <w:color w:val="000000"/>
+          <w:sz w:val="19"/>
+          <w:szCs w:val="19"/>
+        </w:rPr>
+      </w:pPr>
+      <w:r>
+        <w:rPr>
+          <w:rFonts w:ascii="Consolas" w:hAnsi="Consolas" w:cs="Consolas"/>
+          <w:color w:val="0000FF"/>
+          <w:sz w:val="19"/>
+          <w:szCs w:val="19"/>
+        </w:rPr>
+        <w:t>SELECT</w:t>
+      </w:r>
+      <w:r>
+        <w:rPr>
+          <w:rFonts w:ascii="Consolas" w:hAnsi="Consolas" w:cs="Consolas"/>
+          <w:color w:val="000000"/>
+          <w:sz w:val="19"/>
+          <w:szCs w:val="19"/>
+        </w:rPr>
+        <w:t xml:space="preserve"> </w:t>
+      </w:r>
+      <w:proofErr w:type="spellStart"/>
+      <w:r>
+        <w:rPr>
+          <w:rFonts w:ascii="Consolas" w:hAnsi="Consolas" w:cs="Consolas"/>
+          <w:color w:val="000000"/>
+          <w:sz w:val="19"/>
+          <w:szCs w:val="19"/>
+        </w:rPr>
+        <w:t>columnList</w:t>
+      </w:r>
+      <w:proofErr w:type="spellEnd"/>
+      <w:r>
+        <w:rPr>
+          <w:rFonts w:ascii="Consolas" w:hAnsi="Consolas" w:cs="Consolas"/>
+          <w:color w:val="000000"/>
+          <w:sz w:val="19"/>
+          <w:szCs w:val="19"/>
+        </w:rPr>
+        <w:t xml:space="preserve"> </w:t>
+      </w:r>
+    </w:p>
+    <w:p>
+      <w:pPr>
+        <w:autoSpaceDE w:val="0"/>
+        <w:autoSpaceDN w:val="0"/>
+        <w:adjustRightInd w:val="0"/>
+        <w:spacing w:after="0" w:line="240" w:lineRule="auto"/>
+        <w:rPr>
+          <w:rFonts w:ascii="Consolas" w:hAnsi="Consolas" w:cs="Consolas"/>
+          <w:color w:val="000000"/>
+          <w:sz w:val="19"/>
+          <w:szCs w:val="19"/>
+        </w:rPr>
+      </w:pPr>
+      <w:r>
+        <w:rPr>
+          <w:rFonts w:ascii="Consolas" w:hAnsi="Consolas" w:cs="Consolas"/>
+          <w:color w:val="0000FF"/>
+          <w:sz w:val="19"/>
+          <w:szCs w:val="19"/>
+        </w:rPr>
+        <w:t>FROM</w:t>
+      </w:r>
+      <w:r>
+        <w:rPr>
+          <w:rFonts w:ascii="Consolas" w:hAnsi="Consolas" w:cs="Consolas"/>
+          <w:color w:val="000000"/>
+          <w:sz w:val="19"/>
+          <w:szCs w:val="19"/>
+        </w:rPr>
+        <w:t xml:space="preserve"> table1</w:t>
+      </w:r>
+    </w:p>
+    <w:p>
+      <w:pPr>
+        <w:autoSpaceDE w:val="0"/>
+        <w:autoSpaceDN w:val="0"/>
+        <w:adjustRightInd w:val="0"/>
+        <w:spacing w:after="0" w:line="240" w:lineRule="auto"/>
+        <w:rPr>
+          <w:rFonts w:ascii="Consolas" w:hAnsi="Consolas" w:cs="Consolas"/>
+          <w:color w:val="000000"/>
+          <w:sz w:val="19"/>
+          <w:szCs w:val="19"/>
+        </w:rPr>
+      </w:pPr>
+      <w:r>
+        <w:rPr>
+          <w:rFonts w:ascii="Consolas" w:hAnsi="Consolas" w:cs="Consolas"/>
+          <w:color w:val="808080"/>
+          <w:sz w:val="19"/>
+          <w:szCs w:val="19"/>
+        </w:rPr>
+        <w:t>CROSS</w:t>
+      </w:r>
+      <w:r>
+        <w:rPr>
+          <w:rFonts w:ascii="Consolas" w:hAnsi="Consolas" w:cs="Consolas"/>
+          <w:color w:val="000000"/>
+          <w:sz w:val="19"/>
+          <w:szCs w:val="19"/>
+        </w:rPr>
+        <w:t xml:space="preserve"> </w:t>
+      </w:r>
+      <w:r>
+        <w:rPr>
+          <w:rFonts w:ascii="Consolas" w:hAnsi="Consolas" w:cs="Consolas"/>
+          <w:color w:val="808080"/>
+          <w:sz w:val="19"/>
+          <w:szCs w:val="19"/>
+        </w:rPr>
+        <w:t>JOIN</w:t>
+      </w:r>
+      <w:r>
+        <w:rPr>
+          <w:rFonts w:ascii="Consolas" w:hAnsi="Consolas" w:cs="Consolas"/>
+          <w:color w:val="000000"/>
+          <w:sz w:val="19"/>
+          <w:szCs w:val="19"/>
+        </w:rPr>
+        <w:t xml:space="preserve"> table2</w:t>
+      </w:r>
+    </w:p>
+    <w:p>
+      <w:pPr>
+        <w:autoSpaceDE w:val="0"/>
+        <w:autoSpaceDN w:val="0"/>
+        <w:adjustRightInd w:val="0"/>
+        <w:spacing w:after="0" w:line="240" w:lineRule="auto"/>
+      </w:pPr>
+      <w:r>
+        <w:t xml:space="preserve">Since Cross Joins give us the Cartesian </w:t>
+      </w:r>
+      <w:r>
+        <w:t>Product,</w:t>
+      </w:r>
+      <w:r>
+        <w:t xml:space="preserve"> we don’t need to specify a condition</w:t>
+      </w:r>
+    </w:p>
+    <w:p>
+      <w:pPr>
+        <w:autoSpaceDE w:val="0"/>
+        <w:autoSpaceDN w:val="0"/>
+        <w:adjustRightInd w:val="0"/>
+        <w:spacing w:after="0" w:line="240" w:lineRule="auto"/>
+      </w:pPr>
+    </w:p>
+    <w:p>
+      <w:pPr>
+        <w:autoSpaceDE w:val="0"/>
+        <w:autoSpaceDN w:val="0"/>
+        <w:adjustRightInd w:val="0"/>
+        <w:spacing w:after="0" w:line="240" w:lineRule="auto"/>
+        <w:rPr>
+          <w:rFonts w:ascii="Consolas" w:hAnsi="Consolas" w:cs="Consolas"/>
+          <w:color w:val="000000"/>
+          <w:sz w:val="19"/>
+          <w:szCs w:val="19"/>
+        </w:rPr>
+      </w:pPr>
+      <w:r>
+        <w:rPr>
+          <w:rFonts w:ascii="Consolas" w:hAnsi="Consolas" w:cs="Consolas"/>
+          <w:color w:val="0000FF"/>
+          <w:sz w:val="19"/>
+          <w:szCs w:val="19"/>
+        </w:rPr>
+        <w:t>SELECT</w:t>
+      </w:r>
+      <w:r>
+        <w:rPr>
+          <w:rFonts w:ascii="Consolas" w:hAnsi="Consolas" w:cs="Consolas"/>
+          <w:color w:val="000000"/>
+          <w:sz w:val="19"/>
+          <w:szCs w:val="19"/>
+        </w:rPr>
+        <w:t xml:space="preserve"> </w:t>
+      </w:r>
+      <w:proofErr w:type="gramStart"/>
+      <w:r>
+        <w:rPr>
+          <w:rFonts w:ascii="Consolas" w:hAnsi="Consolas" w:cs="Consolas"/>
+          <w:color w:val="FF00FF"/>
+          <w:sz w:val="19"/>
+          <w:szCs w:val="19"/>
+        </w:rPr>
+        <w:t>count</w:t>
+      </w:r>
+      <w:r>
+        <w:rPr>
+          <w:rFonts w:ascii="Consolas" w:hAnsi="Consolas" w:cs="Consolas"/>
+          <w:color w:val="808080"/>
+          <w:sz w:val="19"/>
+          <w:szCs w:val="19"/>
+        </w:rPr>
+        <w:t>(</w:t>
+      </w:r>
+      <w:proofErr w:type="gramEnd"/>
+      <w:r>
+        <w:rPr>
+          <w:rFonts w:ascii="Consolas" w:hAnsi="Consolas" w:cs="Consolas"/>
+          <w:color w:val="808080"/>
+          <w:sz w:val="19"/>
+          <w:szCs w:val="19"/>
+        </w:rPr>
+        <w:t>*)</w:t>
+      </w:r>
+      <w:r>
+        <w:rPr>
+          <w:rFonts w:ascii="Consolas" w:hAnsi="Consolas" w:cs="Consolas"/>
+          <w:color w:val="000000"/>
+          <w:sz w:val="19"/>
+          <w:szCs w:val="19"/>
+        </w:rPr>
+        <w:t xml:space="preserve"> </w:t>
+      </w:r>
+      <w:r>
+        <w:rPr>
+          <w:rFonts w:ascii="Consolas" w:hAnsi="Consolas" w:cs="Consolas"/>
+          <w:color w:val="0000FF"/>
+          <w:sz w:val="19"/>
+          <w:szCs w:val="19"/>
+        </w:rPr>
+        <w:t>AS</w:t>
+      </w:r>
+      <w:r>
+        <w:rPr>
+          <w:rFonts w:ascii="Consolas" w:hAnsi="Consolas" w:cs="Consolas"/>
+          <w:color w:val="000000"/>
+          <w:sz w:val="19"/>
+          <w:szCs w:val="19"/>
+        </w:rPr>
+        <w:t xml:space="preserve"> </w:t>
+      </w:r>
+      <w:proofErr w:type="spellStart"/>
+      <w:r>
+        <w:rPr>
+          <w:rFonts w:ascii="Consolas" w:hAnsi="Consolas" w:cs="Consolas"/>
+          <w:color w:val="000000"/>
+          <w:sz w:val="19"/>
+          <w:szCs w:val="19"/>
+        </w:rPr>
+        <w:t>crossJoinCnt</w:t>
+      </w:r>
+      <w:proofErr w:type="spellEnd"/>
+      <w:r>
+        <w:rPr>
+          <w:rFonts w:ascii="Consolas" w:hAnsi="Consolas" w:cs="Consolas"/>
+          <w:color w:val="000000"/>
+          <w:sz w:val="19"/>
+          <w:szCs w:val="19"/>
+        </w:rPr>
+        <w:t xml:space="preserve"> </w:t>
+      </w:r>
+      <w:r>
+        <w:rPr>
+          <w:rFonts w:ascii="Consolas" w:hAnsi="Consolas" w:cs="Consolas"/>
+          <w:color w:val="0000FF"/>
+          <w:sz w:val="19"/>
+          <w:szCs w:val="19"/>
+        </w:rPr>
+        <w:t>FROM</w:t>
+      </w:r>
+      <w:r>
+        <w:rPr>
+          <w:rFonts w:ascii="Consolas" w:hAnsi="Consolas" w:cs="Consolas"/>
+          <w:color w:val="000000"/>
+          <w:sz w:val="19"/>
+          <w:szCs w:val="19"/>
+        </w:rPr>
+        <w:t xml:space="preserve"> </w:t>
+      </w:r>
+    </w:p>
+    <w:p>
+      <w:pPr>
+        <w:autoSpaceDE w:val="0"/>
+        <w:autoSpaceDN w:val="0"/>
+        <w:adjustRightInd w:val="0"/>
+        <w:spacing w:after="0" w:line="240" w:lineRule="auto"/>
+        <w:rPr>
+          <w:rFonts w:ascii="Consolas" w:hAnsi="Consolas" w:cs="Consolas"/>
+          <w:color w:val="000000"/>
+          <w:sz w:val="19"/>
+          <w:szCs w:val="19"/>
+        </w:rPr>
+      </w:pPr>
+      <w:proofErr w:type="spellStart"/>
+      <w:r>
+        <w:rPr>
+          <w:rFonts w:ascii="Consolas" w:hAnsi="Consolas" w:cs="Consolas"/>
+          <w:color w:val="000000"/>
+          <w:sz w:val="19"/>
+          <w:szCs w:val="19"/>
+        </w:rPr>
+        <w:t>Person</w:t>
+      </w:r>
+      <w:r>
+        <w:rPr>
+          <w:rFonts w:ascii="Consolas" w:hAnsi="Consolas" w:cs="Consolas"/>
+          <w:color w:val="808080"/>
+          <w:sz w:val="19"/>
+          <w:szCs w:val="19"/>
+        </w:rPr>
+        <w:t>.</w:t>
+      </w:r>
+      <w:r>
+        <w:rPr>
+          <w:rFonts w:ascii="Consolas" w:hAnsi="Consolas" w:cs="Consolas"/>
+          <w:color w:val="000000"/>
+          <w:sz w:val="19"/>
+          <w:szCs w:val="19"/>
+        </w:rPr>
+        <w:t>BusinessEntityAddress</w:t>
+      </w:r>
+      <w:proofErr w:type="spellEnd"/>
+      <w:r>
+        <w:rPr>
+          <w:rFonts w:ascii="Consolas" w:hAnsi="Consolas" w:cs="Consolas"/>
+          <w:color w:val="000000"/>
+          <w:sz w:val="19"/>
+          <w:szCs w:val="19"/>
+        </w:rPr>
+        <w:t xml:space="preserve"> </w:t>
+      </w:r>
+      <w:proofErr w:type="spellStart"/>
+      <w:r>
+        <w:rPr>
+          <w:rFonts w:ascii="Consolas" w:hAnsi="Consolas" w:cs="Consolas"/>
+          <w:color w:val="000000"/>
+          <w:sz w:val="19"/>
+          <w:szCs w:val="19"/>
+        </w:rPr>
+        <w:t>bea</w:t>
+      </w:r>
+      <w:proofErr w:type="spellEnd"/>
+    </w:p>
+    <w:p>
+      <w:pPr>
+        <w:autoSpaceDE w:val="0"/>
+        <w:autoSpaceDN w:val="0"/>
+        <w:adjustRightInd w:val="0"/>
+        <w:spacing w:after="0" w:line="240" w:lineRule="auto"/>
+        <w:rPr>
+          <w:rFonts w:ascii="Consolas" w:hAnsi="Consolas" w:cs="Consolas"/>
+          <w:color w:val="000000"/>
+          <w:sz w:val="19"/>
+          <w:szCs w:val="19"/>
+        </w:rPr>
+      </w:pPr>
+      <w:r>
+        <w:rPr>
+          <w:rFonts w:ascii="Consolas" w:hAnsi="Consolas" w:cs="Consolas"/>
+          <w:color w:val="000000"/>
+          <w:sz w:val="19"/>
+          <w:szCs w:val="19"/>
+        </w:rPr>
+        <w:tab/>
+      </w:r>
+      <w:r>
+        <w:rPr>
+          <w:rFonts w:ascii="Consolas" w:hAnsi="Consolas" w:cs="Consolas"/>
+          <w:color w:val="808080"/>
+          <w:sz w:val="19"/>
+          <w:szCs w:val="19"/>
+        </w:rPr>
+        <w:t>CROSS</w:t>
+      </w:r>
+      <w:r>
+        <w:rPr>
+          <w:rFonts w:ascii="Consolas" w:hAnsi="Consolas" w:cs="Consolas"/>
+          <w:color w:val="000000"/>
+          <w:sz w:val="19"/>
+          <w:szCs w:val="19"/>
+        </w:rPr>
+        <w:t xml:space="preserve"> </w:t>
+      </w:r>
+      <w:r>
+        <w:rPr>
+          <w:rFonts w:ascii="Consolas" w:hAnsi="Consolas" w:cs="Consolas"/>
+          <w:color w:val="808080"/>
+          <w:sz w:val="19"/>
+          <w:szCs w:val="19"/>
+        </w:rPr>
+        <w:t>JOIN</w:t>
+      </w:r>
+    </w:p>
+    <w:p>
+      <w:pPr>
+        <w:autoSpaceDE w:val="0"/>
+        <w:autoSpaceDN w:val="0"/>
+        <w:adjustRightInd w:val="0"/>
+        <w:spacing w:after="0" w:line="240" w:lineRule="auto"/>
+      </w:pPr>
+      <w:proofErr w:type="spellStart"/>
+      <w:r>
+        <w:rPr>
+          <w:rFonts w:ascii="Consolas" w:hAnsi="Consolas" w:cs="Consolas"/>
+          <w:color w:val="000000"/>
+          <w:sz w:val="19"/>
+          <w:szCs w:val="19"/>
+        </w:rPr>
+        <w:t>Person</w:t>
+      </w:r>
+      <w:r>
+        <w:rPr>
+          <w:rFonts w:ascii="Consolas" w:hAnsi="Consolas" w:cs="Consolas"/>
+          <w:color w:val="808080"/>
+          <w:sz w:val="19"/>
+          <w:szCs w:val="19"/>
+        </w:rPr>
+        <w:t>.</w:t>
+      </w:r>
+      <w:r>
+        <w:rPr>
+          <w:rFonts w:ascii="Consolas" w:hAnsi="Consolas" w:cs="Consolas"/>
+          <w:color w:val="000000"/>
+          <w:sz w:val="19"/>
+          <w:szCs w:val="19"/>
+        </w:rPr>
+        <w:t>Person</w:t>
+      </w:r>
+      <w:proofErr w:type="spellEnd"/>
+      <w:r>
+        <w:rPr>
+          <w:rFonts w:ascii="Consolas" w:hAnsi="Consolas" w:cs="Consolas"/>
+          <w:color w:val="000000"/>
+          <w:sz w:val="19"/>
+          <w:szCs w:val="19"/>
+        </w:rPr>
+        <w:t xml:space="preserve"> p</w:t>
+      </w:r>
+      <w:r>
+        <w:rPr>
+          <w:rFonts w:ascii="Consolas" w:hAnsi="Consolas" w:cs="Consolas"/>
+          <w:color w:val="808080"/>
+          <w:sz w:val="19"/>
+          <w:szCs w:val="19"/>
+        </w:rPr>
+        <w:t>;</w:t>
+      </w:r>
+    </w:p>
+    <w:p>
+      <w:pPr>
+        <w:autoSpaceDE w:val="0"/>
+        <w:autoSpaceDN w:val="0"/>
+        <w:adjustRightInd w:val="0"/>
+        <w:spacing w:after="0" w:line="240" w:lineRule="auto"/>
+      </w:pPr>
+    </w:p>
+    <w:p>
+      <w:pPr>
+        <w:autoSpaceDE w:val="0"/>
+        <w:autoSpaceDN w:val="0"/>
+        <w:adjustRightInd w:val="0"/>
+        <w:spacing w:after="0" w:line="240" w:lineRule="auto"/>
+      </w:pPr>
+      <w:r>
+        <w:rPr>
+          <w:noProof/>
+        </w:rPr>
         <w:drawing>
           <wp:inline distT="0" distB="0" distL="0" distR="0" wp14:anchorId="011FF1B6" wp14:editId="2BF11A4B">
             <wp:extent cx="3581710" cy="1836579"/>
@@ -5630,7 +7041,7 @@
                     <pic:cNvPicPr/>
                   </pic:nvPicPr>
                   <pic:blipFill>
-                    <a:blip r:embed="rId17"/>
+                    <a:blip r:embed="rId18"/>
                     <a:stretch>
                       <a:fillRect/>
                     </a:stretch>
@@ -5714,7 +7125,7 @@
                     </pic:cNvPicPr>
                   </pic:nvPicPr>
                   <pic:blipFill>
-                    <a:blip r:embed="rId18" cstate="print">
+                    <a:blip r:embed="rId19" cstate="print">
                       <a:extLst>
                         <a:ext uri="{28A0092B-C50C-407E-A947-70E740481C1C}">
                           <a14:useLocalDpi xmlns:a14="http://schemas.microsoft.com/office/drawing/2010/main" val="0"/>

</xml_diff>